<commit_message>
Added working profile editing functionality. Modified submission document to reflect changes.
</commit_message>
<xml_diff>
--- a/reports/docs/submission_05.docx
+++ b/reports/docs/submission_05.docx
@@ -116,7 +116,11 @@
       </w:pPr>
       <w:r>
         <w:rPr/>
-        <w:t>Profile editing is not implemented</w:t>
+        <w:t>Group</w:t>
+      </w:r>
+      <w:r>
+        <w:rPr/>
+        <w:t xml:space="preserve"> editing is not implemented</w:t>
       </w:r>
     </w:p>
     <w:p>
@@ -890,7 +894,11 @@
       </w:pPr>
       <w:r>
         <w:rPr/>
-        <w:t>Related server functions regarding editing user</w:t>
+        <w:t xml:space="preserve">Related server functions regarding editing user </w:t>
+      </w:r>
+      <w:r>
+        <w:rPr/>
+        <w:t>info</w:t>
       </w:r>
     </w:p>
     <w:p>
@@ -1167,7 +1175,6 @@
     <w:rPrDefault>
       <w:rPr>
         <w:rFonts w:ascii="Calibri" w:hAnsi="Calibri" w:eastAsia="Yu Mincho" w:cs="" w:asciiTheme="minorHAnsi" w:cstheme="minorBidi" w:eastAsiaTheme="minorEastAsia" w:hAnsiTheme="minorHAnsi"/>
-        <w:sz w:val="24"/>
         <w:szCs w:val="24"/>
         <w:lang w:val="en-GB" w:eastAsia="ja-JP" w:bidi="ar-SA"/>
       </w:rPr>
@@ -1567,7 +1574,7 @@
     </w:pPr>
     <w:rPr>
       <w:rFonts w:ascii="Calibri" w:hAnsi="Calibri" w:eastAsia="Yu Mincho" w:cs="" w:asciiTheme="minorHAnsi" w:cstheme="minorBidi" w:eastAsiaTheme="minorEastAsia" w:hAnsiTheme="minorHAnsi"/>
-      <w:color w:val="auto"/>
+      <w:color w:val="00000A"/>
       <w:sz w:val="24"/>
       <w:szCs w:val="24"/>
       <w:lang w:val="en-GB" w:eastAsia="ja-JP" w:bidi="ar-SA"/>

</xml_diff>